<commit_message>
Mass repel powerup implemented but commented out, ready to put in another branch, because I want to try a different method that would work better.
</commit_message>
<xml_diff>
--- a/Space Game TODOs.docx
+++ b/Space Game TODOs.docx
@@ -45,6 +45,12 @@
         </w:rPr>
         <w:t>Name of game</w:t>
       </w:r>
+      <w:r>
+        <w:rPr>
+          <w:sz w:val="24"/>
+        </w:rPr>
+        <w:t xml:space="preserve"> – Searching For Stars (or something similar, a pun on Search For a Star)</w:t>
+      </w:r>
     </w:p>
     <w:p>
       <w:pPr>
@@ -368,7 +374,15 @@
         <w:rPr>
           <w:sz w:val="24"/>
         </w:rPr>
-        <w:t>Give player bullets (Shooting to be implemented later, so just give player a bullets field and make this decrease when Q is pressed)</w:t>
+        <w:t>Give player bullets (Shooting to be</w:t>
+      </w:r>
+      <w:bookmarkStart w:id="0" w:name="_GoBack"/>
+      <w:bookmarkEnd w:id="0"/>
+      <w:r>
+        <w:rPr>
+          <w:sz w:val="24"/>
+        </w:rPr>
+        <w:t xml:space="preserve"> implemented later, so just give player a bullets field and make this decrease when Q is pressed)</w:t>
       </w:r>
     </w:p>
     <w:p>
@@ -790,6 +804,7 @@
         <w:rPr>
           <w:sz w:val="24"/>
         </w:rPr>
+        <w:lastRenderedPageBreak/>
         <w:t>Make them increase the score</w:t>
       </w:r>
     </w:p>
@@ -808,7 +823,6 @@
         <w:rPr>
           <w:sz w:val="24"/>
         </w:rPr>
-        <w:lastRenderedPageBreak/>
         <w:t>Make them spawn randomly</w:t>
       </w:r>
     </w:p>
@@ -1594,8 +1608,6 @@
         <w:lastRenderedPageBreak/>
         <w:t>Group of little ones that flock to each other lots, or maybe absorb all things around them and go for the player</w:t>
       </w:r>
-      <w:bookmarkStart w:id="0" w:name="_GoBack"/>
-      <w:bookmarkEnd w:id="0"/>
     </w:p>
     <w:p>
       <w:pPr>

</xml_diff>

<commit_message>
Updated document of what is left to do - won't be able to achieve everything, so I have made a list at the bottom of the document of what I plan to achieve by the deadline of Wednesday 1st March, midnight.
</commit_message>
<xml_diff>
--- a/Space Game TODOs.docx
+++ b/Space Game TODOs.docx
@@ -1815,19 +1815,7 @@
         <w:rPr>
           <w:sz w:val="24"/>
         </w:rPr>
-        <w:t xml:space="preserve">Will need to spend a day on assets (backgrounds, sprites, making sprites collide and rotate and look correct, </w:t>
-      </w:r>
-      <w:r>
-        <w:rPr>
-          <w:sz w:val="24"/>
-        </w:rPr>
-        <w:t>background music</w:t>
-      </w:r>
-      <w:r>
-        <w:rPr>
-          <w:sz w:val="24"/>
-        </w:rPr>
-        <w:t>, sounds on collision/button press/</w:t>
+        <w:t>Will need to spend a day on assets (backgrounds, sprites, making sprites collide and rotate and look correct, background music, sounds on collision/button press/</w:t>
       </w:r>
       <w:proofErr w:type="spellStart"/>
       <w:r>
@@ -1874,7 +1862,19 @@
         <w:rPr>
           <w:sz w:val="24"/>
         </w:rPr>
-        <w:t xml:space="preserve"> &amp; results screen, settings on main menu or pause button or both, choice of ship on main screen, customisation of ship like changing colour or something else simple)</w:t>
+        <w:t xml:space="preserve"> &amp; results screen, settings on main menu or pause button or both, choice of ship on main screen, customisation of ship like changing colour or something else simple</w:t>
+      </w:r>
+      <w:r>
+        <w:rPr>
+          <w:sz w:val="24"/>
+        </w:rPr>
+        <w:t>, achievements</w:t>
+      </w:r>
+      <w:r>
+        <w:rPr>
+          <w:sz w:val="24"/>
+        </w:rPr>
+        <w:t>)</w:t>
       </w:r>
     </w:p>
     <w:p>
@@ -1935,48 +1935,86 @@
           <w:sz w:val="24"/>
         </w:rPr>
         <w:t xml:space="preserve"> appear</w:t>
+      </w:r>
+      <w:r>
+        <w:rPr>
+          <w:sz w:val="24"/>
+        </w:rPr>
+        <w:t>, maybe have a go at some basic bosses as these should just be the same as enemies but a bit more specialised in effect)</w:t>
+      </w:r>
+    </w:p>
+    <w:p>
+      <w:pPr>
+        <w:rPr>
+          <w:sz w:val="24"/>
+        </w:rPr>
+      </w:pPr>
+      <w:r>
+        <w:rPr>
+          <w:sz w:val="24"/>
+        </w:rPr>
+        <w:t xml:space="preserve">Will need to spend a day tweaking game to make sure everything seems polished (Including difficulty, settings for all </w:t>
+      </w:r>
+      <w:proofErr w:type="spellStart"/>
+      <w:r>
+        <w:rPr>
+          <w:sz w:val="24"/>
+        </w:rPr>
+        <w:t>powerups</w:t>
+      </w:r>
+      <w:proofErr w:type="spellEnd"/>
+      <w:r>
+        <w:rPr>
+          <w:sz w:val="24"/>
+        </w:rPr>
+        <w:t>/enemies</w:t>
+      </w:r>
+      <w:r>
+        <w:rPr>
+          <w:sz w:val="24"/>
+        </w:rPr>
+        <w:t>, there are no bugs anywhere</w:t>
+      </w:r>
+      <w:r>
+        <w:rPr>
+          <w:sz w:val="24"/>
+        </w:rPr>
+        <w:t>, make sure player is controllable</w:t>
+      </w:r>
+      <w:r>
+        <w:rPr>
+          <w:sz w:val="24"/>
+        </w:rPr>
+        <w:t>)</w:t>
+      </w:r>
+    </w:p>
+    <w:p>
+      <w:pPr>
+        <w:rPr>
+          <w:sz w:val="24"/>
+        </w:rPr>
+      </w:pPr>
+      <w:r>
+        <w:rPr>
+          <w:sz w:val="24"/>
+        </w:rPr>
+        <w:t>Will need to spend a day tidying up the code (mostly the player class)</w:t>
+      </w:r>
+    </w:p>
+    <w:p>
+      <w:pPr>
+        <w:rPr>
+          <w:sz w:val="24"/>
+        </w:rPr>
+      </w:pPr>
+      <w:r>
+        <w:rPr>
+          <w:sz w:val="24"/>
+        </w:rPr>
+        <w:t>Extra time should go towards multiplayer, or other important things on code brief</w:t>
       </w:r>
       <w:bookmarkStart w:id="0" w:name="_GoBack"/>
       <w:bookmarkEnd w:id="0"/>
-      <w:r>
-        <w:rPr>
-          <w:sz w:val="24"/>
-        </w:rPr>
-        <w:t>, maybe have a go at some basic bosses as these should just be the same as enemies but a bit more specialised in effect)</w:t>
-      </w:r>
-    </w:p>
-    <w:p>
-      <w:pPr>
-        <w:rPr>
-          <w:sz w:val="24"/>
-        </w:rPr>
-      </w:pPr>
-      <w:r>
-        <w:rPr>
-          <w:sz w:val="24"/>
-        </w:rPr>
-        <w:t xml:space="preserve">Will need to spend a day tweaking game to make sure everything seems polished (Including difficulty, settings for all </w:t>
-      </w:r>
-      <w:proofErr w:type="spellStart"/>
-      <w:r>
-        <w:rPr>
-          <w:sz w:val="24"/>
-        </w:rPr>
-        <w:t>powerups</w:t>
-      </w:r>
-      <w:proofErr w:type="spellEnd"/>
-      <w:r>
-        <w:rPr>
-          <w:sz w:val="24"/>
-        </w:rPr>
-        <w:t>/enemies</w:t>
-      </w:r>
-      <w:r>
-        <w:rPr>
-          <w:sz w:val="24"/>
-        </w:rPr>
-        <w:t>, there are no bugs anywhere)</w:t>
-      </w:r>
     </w:p>
     <w:sectPr>
       <w:pgSz w:w="11906" w:h="16838"/>

</xml_diff>

<commit_message>
Added a maximum number of powerups. When new powerupSplit up collectibles and powerups to be treated as separate things. Game has nice playable settings now.
</commit_message>
<xml_diff>
--- a/Space Game TODOs.docx
+++ b/Space Game TODOs.docx
@@ -1753,66 +1753,66 @@
         <w:rPr>
           <w:sz w:val="24"/>
         </w:rPr>
-        <w:t xml:space="preserve">, things like player flashing when powerup expiring, player flashing when they have shield immunity, </w:t>
+        <w:t>, things like player flashing when powerup expiring, player flashing when they have shield immunity, powerup flashing before it disappears</w:t>
+      </w:r>
+      <w:r>
+        <w:rPr>
+          <w:sz w:val="24"/>
+        </w:rPr>
+        <w:t>)</w:t>
+      </w:r>
+    </w:p>
+    <w:p>
+      <w:pPr>
+        <w:rPr>
+          <w:sz w:val="24"/>
+        </w:rPr>
+      </w:pPr>
+      <w:r>
+        <w:rPr>
+          <w:sz w:val="24"/>
+        </w:rPr>
+        <w:t>Will need to spend a day on UI (Main menu, pause button in game, leaderboard &amp; results screen, settings on main menu or pause button or both, choice of ship on main screen, customisation of ship like changing colour or something else simple</w:t>
+      </w:r>
+      <w:r>
+        <w:rPr>
+          <w:sz w:val="24"/>
+        </w:rPr>
+        <w:t>, achievements</w:t>
+      </w:r>
+      <w:r>
+        <w:rPr>
+          <w:sz w:val="24"/>
+        </w:rPr>
+        <w:t>)</w:t>
+      </w:r>
+    </w:p>
+    <w:p>
+      <w:pPr>
+        <w:rPr>
+          <w:sz w:val="24"/>
+        </w:rPr>
+      </w:pPr>
+      <w:r>
+        <w:rPr>
+          <w:sz w:val="24"/>
+        </w:rPr>
+        <w:t>Will need to spend a day finishing powerups (Bomb, bullets, implementing both of these as features</w:t>
+      </w:r>
+      <w:r>
+        <w:rPr>
+          <w:sz w:val="24"/>
+        </w:rPr>
+        <w:t>, making a max number of powerups on screen at once, so random old one disappears for new one</w:t>
+      </w:r>
+      <w:r>
+        <w:rPr>
+          <w:sz w:val="24"/>
+        </w:rPr>
+        <w:t xml:space="preserve"> – think I have decided against bullets now</w:t>
       </w:r>
       <w:bookmarkStart w:id="0" w:name="_GoBack"/>
       <w:bookmarkEnd w:id="0"/>
-      <w:r>
-        <w:rPr>
-          <w:sz w:val="24"/>
-        </w:rPr>
-        <w:t>powerup flashing before it disappears</w:t>
-      </w:r>
-      <w:r>
-        <w:rPr>
-          <w:sz w:val="24"/>
-        </w:rPr>
-        <w:t>)</w:t>
-      </w:r>
-    </w:p>
-    <w:p>
-      <w:pPr>
-        <w:rPr>
-          <w:sz w:val="24"/>
-        </w:rPr>
-      </w:pPr>
-      <w:r>
-        <w:rPr>
-          <w:sz w:val="24"/>
-        </w:rPr>
-        <w:t>Will need to spend a day on UI (Main menu, pause button in game, leaderboard &amp; results screen, settings on main menu or pause button or both, choice of ship on main screen, customisation of ship like changing colour or something else simple</w:t>
-      </w:r>
-      <w:r>
-        <w:rPr>
-          <w:sz w:val="24"/>
-        </w:rPr>
-        <w:t>, achievements</w:t>
-      </w:r>
-      <w:r>
-        <w:rPr>
-          <w:sz w:val="24"/>
-        </w:rPr>
-        <w:t>)</w:t>
-      </w:r>
-    </w:p>
-    <w:p>
-      <w:pPr>
-        <w:rPr>
-          <w:sz w:val="24"/>
-        </w:rPr>
-      </w:pPr>
-      <w:r>
-        <w:rPr>
-          <w:sz w:val="24"/>
-        </w:rPr>
-        <w:t>Will need to spend a day finishing powerups (Bomb, bullets, implementing both of these as features</w:t>
-      </w:r>
-      <w:r>
-        <w:rPr>
-          <w:sz w:val="24"/>
-        </w:rPr>
-        <w:t>, making a max number of powerups on screen at once, so random old one disappears for new one</w:t>
-      </w:r>
       <w:r>
         <w:rPr>
           <w:sz w:val="24"/>

</xml_diff>

<commit_message>
Really should have done a lot more commits since my last one. Assets are now used everywhere, and look good. UI is looking much better. Ship rotation has been improved. Game settings improved. Instructions added. Leaderboard currently being implemented.
</commit_message>
<xml_diff>
--- a/Space Game TODOs.docx
+++ b/Space Game TODOs.docx
@@ -620,7 +620,21 @@
         <w:rPr>
           <w:sz w:val="24"/>
         </w:rPr>
-        <w:t>Maybe make some despawn (don’t really want this)</w:t>
+        <w:t xml:space="preserve">Maybe make some </w:t>
+      </w:r>
+      <w:proofErr w:type="spellStart"/>
+      <w:r>
+        <w:rPr>
+          <w:sz w:val="24"/>
+        </w:rPr>
+        <w:t>despawn</w:t>
+      </w:r>
+      <w:proofErr w:type="spellEnd"/>
+      <w:r>
+        <w:rPr>
+          <w:sz w:val="24"/>
+        </w:rPr>
+        <w:t xml:space="preserve"> (don’t really want this)</w:t>
       </w:r>
     </w:p>
     <w:p>
@@ -999,7 +1013,21 @@
         <w:rPr>
           <w:sz w:val="24"/>
         </w:rPr>
-        <w:t>Not too cluttered with enemies, powerups, collectibles and rocks</w:t>
+        <w:t xml:space="preserve">Not too cluttered with enemies, </w:t>
+      </w:r>
+      <w:proofErr w:type="spellStart"/>
+      <w:r>
+        <w:rPr>
+          <w:sz w:val="24"/>
+        </w:rPr>
+        <w:t>powerups</w:t>
+      </w:r>
+      <w:proofErr w:type="spellEnd"/>
+      <w:r>
+        <w:rPr>
+          <w:sz w:val="24"/>
+        </w:rPr>
+        <w:t>, collectibles and rocks</w:t>
       </w:r>
     </w:p>
     <w:p>
@@ -1049,11 +1077,19 @@
           <w:sz w:val="24"/>
         </w:rPr>
       </w:pPr>
-      <w:r>
-        <w:rPr>
-          <w:sz w:val="24"/>
-        </w:rPr>
-        <w:t>Powerups don’t affect you too much/little</w:t>
+      <w:proofErr w:type="spellStart"/>
+      <w:r>
+        <w:rPr>
+          <w:sz w:val="24"/>
+        </w:rPr>
+        <w:t>Powerups</w:t>
+      </w:r>
+      <w:proofErr w:type="spellEnd"/>
+      <w:r>
+        <w:rPr>
+          <w:sz w:val="24"/>
+        </w:rPr>
+        <w:t xml:space="preserve"> don’t affect you too much/little</w:t>
       </w:r>
     </w:p>
     <w:p>
@@ -1125,7 +1161,21 @@
         <w:rPr>
           <w:sz w:val="24"/>
         </w:rPr>
-        <w:t>Upon collection of powerups, assets to add to ship</w:t>
+        <w:t xml:space="preserve">Upon collection of </w:t>
+      </w:r>
+      <w:proofErr w:type="spellStart"/>
+      <w:r>
+        <w:rPr>
+          <w:sz w:val="24"/>
+        </w:rPr>
+        <w:t>powerups</w:t>
+      </w:r>
+      <w:proofErr w:type="spellEnd"/>
+      <w:r>
+        <w:rPr>
+          <w:sz w:val="24"/>
+        </w:rPr>
+        <w:t>, assets to add to ship</w:t>
       </w:r>
     </w:p>
     <w:p>
@@ -1415,12 +1465,14 @@
           <w:sz w:val="24"/>
         </w:rPr>
       </w:pPr>
+      <w:proofErr w:type="spellStart"/>
       <w:r>
         <w:rPr>
           <w:sz w:val="24"/>
         </w:rPr>
         <w:t>Leaderboard</w:t>
       </w:r>
+      <w:proofErr w:type="spellEnd"/>
     </w:p>
     <w:p>
       <w:pPr>
@@ -1624,8 +1676,16 @@
         <w:rPr>
           <w:sz w:val="24"/>
         </w:rPr>
-        <w:t>Less powerups</w:t>
-      </w:r>
+        <w:t xml:space="preserve">Less </w:t>
+      </w:r>
+      <w:proofErr w:type="spellStart"/>
+      <w:r>
+        <w:rPr>
+          <w:sz w:val="24"/>
+        </w:rPr>
+        <w:t>powerups</w:t>
+      </w:r>
+      <w:proofErr w:type="spellEnd"/>
     </w:p>
     <w:p>
       <w:pPr>
@@ -1696,7 +1756,21 @@
         <w:rPr>
           <w:sz w:val="24"/>
         </w:rPr>
-        <w:t>Takes you back to main screen/leaderboard screen</w:t>
+        <w:t>Takes you back to main screen/</w:t>
+      </w:r>
+      <w:proofErr w:type="spellStart"/>
+      <w:r>
+        <w:rPr>
+          <w:sz w:val="24"/>
+        </w:rPr>
+        <w:t>leaderboard</w:t>
+      </w:r>
+      <w:proofErr w:type="spellEnd"/>
+      <w:r>
+        <w:rPr>
+          <w:sz w:val="24"/>
+        </w:rPr>
+        <w:t xml:space="preserve"> screen</w:t>
       </w:r>
     </w:p>
     <w:p>
@@ -1741,8 +1815,16 @@
         <w:rPr>
           <w:sz w:val="24"/>
         </w:rPr>
-        <w:t>Will need to spend a day on assets (backgrounds, sprites, making sprites collide and rotate and look correct, background music, sounds on collision/button press/powerup</w:t>
-      </w:r>
+        <w:t>Will need to spend a day on assets (backgrounds, sprites, making sprites collide and rotate and look correct, background music, sounds on collision/button press/</w:t>
+      </w:r>
+      <w:proofErr w:type="spellStart"/>
+      <w:r>
+        <w:rPr>
+          <w:sz w:val="24"/>
+        </w:rPr>
+        <w:t>powerup</w:t>
+      </w:r>
+      <w:proofErr w:type="spellEnd"/>
       <w:r>
         <w:rPr>
           <w:sz w:val="24"/>
@@ -1753,7 +1835,35 @@
         <w:rPr>
           <w:sz w:val="24"/>
         </w:rPr>
-        <w:t>, things like player flashing when powerup expiring, player flashing when they have shield immunity, powerup flashing before it disappears</w:t>
+        <w:t xml:space="preserve">, things like player flashing when </w:t>
+      </w:r>
+      <w:proofErr w:type="spellStart"/>
+      <w:r>
+        <w:rPr>
+          <w:sz w:val="24"/>
+        </w:rPr>
+        <w:t>powerup</w:t>
+      </w:r>
+      <w:proofErr w:type="spellEnd"/>
+      <w:r>
+        <w:rPr>
+          <w:sz w:val="24"/>
+        </w:rPr>
+        <w:t xml:space="preserve"> expiring, player flashing when they have shield immunity, </w:t>
+      </w:r>
+      <w:proofErr w:type="spellStart"/>
+      <w:r>
+        <w:rPr>
+          <w:sz w:val="24"/>
+        </w:rPr>
+        <w:t>powerup</w:t>
+      </w:r>
+      <w:proofErr w:type="spellEnd"/>
+      <w:r>
+        <w:rPr>
+          <w:sz w:val="24"/>
+        </w:rPr>
+        <w:t xml:space="preserve"> flashing before it disappears</w:t>
       </w:r>
       <w:r>
         <w:rPr>
@@ -1772,7 +1882,21 @@
         <w:rPr>
           <w:sz w:val="24"/>
         </w:rPr>
-        <w:t>Will need to spend a day on UI (Main menu, pause button in game, leaderboard &amp; results screen, settings on main menu or pause button or both, choice of ship on main screen, customisation of ship like changing colour or something else simple</w:t>
+        <w:t xml:space="preserve">Will need to spend a day on UI (Main menu, pause button in game, </w:t>
+      </w:r>
+      <w:proofErr w:type="spellStart"/>
+      <w:r>
+        <w:rPr>
+          <w:sz w:val="24"/>
+        </w:rPr>
+        <w:t>leaderboard</w:t>
+      </w:r>
+      <w:proofErr w:type="spellEnd"/>
+      <w:r>
+        <w:rPr>
+          <w:sz w:val="24"/>
+        </w:rPr>
+        <w:t xml:space="preserve"> &amp; results screen, settings on main menu or pause button or both, choice of ship on main screen, customisation of ship like changing colour or something else simple</w:t>
       </w:r>
       <w:r>
         <w:rPr>
@@ -1797,13 +1921,41 @@
         <w:rPr>
           <w:sz w:val="24"/>
         </w:rPr>
-        <w:t>Will need to spend a day finishing powerups (Bomb, bullets, implementing both of these as features</w:t>
-      </w:r>
-      <w:r>
-        <w:rPr>
-          <w:sz w:val="24"/>
-        </w:rPr>
-        <w:t>, making a max number of powerups on screen at once, so random old one disappears for new one</w:t>
+        <w:t xml:space="preserve">Will need to spend a day finishing </w:t>
+      </w:r>
+      <w:proofErr w:type="spellStart"/>
+      <w:r>
+        <w:rPr>
+          <w:sz w:val="24"/>
+        </w:rPr>
+        <w:t>powerups</w:t>
+      </w:r>
+      <w:proofErr w:type="spellEnd"/>
+      <w:r>
+        <w:rPr>
+          <w:sz w:val="24"/>
+        </w:rPr>
+        <w:t xml:space="preserve"> (Bomb, bullets, implementing both of these as features</w:t>
+      </w:r>
+      <w:r>
+        <w:rPr>
+          <w:sz w:val="24"/>
+        </w:rPr>
+        <w:t xml:space="preserve">, making a max number of </w:t>
+      </w:r>
+      <w:proofErr w:type="spellStart"/>
+      <w:r>
+        <w:rPr>
+          <w:sz w:val="24"/>
+        </w:rPr>
+        <w:t>powerups</w:t>
+      </w:r>
+      <w:proofErr w:type="spellEnd"/>
+      <w:r>
+        <w:rPr>
+          <w:sz w:val="24"/>
+        </w:rPr>
+        <w:t xml:space="preserve"> on screen at once, so random old one disappears for new one</w:t>
       </w:r>
       <w:r>
         <w:rPr>
@@ -1811,96 +1963,132 @@
         </w:rPr>
         <w:t xml:space="preserve"> – think I have decided against bullets now</w:t>
       </w:r>
+      <w:r>
+        <w:rPr>
+          <w:sz w:val="24"/>
+        </w:rPr>
+        <w:t>)</w:t>
+      </w:r>
+    </w:p>
+    <w:p>
+      <w:pPr>
+        <w:rPr>
+          <w:sz w:val="24"/>
+        </w:rPr>
+      </w:pPr>
+      <w:r>
+        <w:rPr>
+          <w:sz w:val="24"/>
+        </w:rPr>
+        <w:t>Will need to spend a day making the game get harder as you progress (Make spawn frequency change, have different/harder enemies appear</w:t>
+      </w:r>
+      <w:r>
+        <w:rPr>
+          <w:sz w:val="24"/>
+        </w:rPr>
+        <w:t xml:space="preserve">, less </w:t>
+      </w:r>
+      <w:proofErr w:type="spellStart"/>
+      <w:r>
+        <w:rPr>
+          <w:sz w:val="24"/>
+        </w:rPr>
+        <w:t>powerups</w:t>
+      </w:r>
+      <w:proofErr w:type="spellEnd"/>
+      <w:r>
+        <w:rPr>
+          <w:sz w:val="24"/>
+        </w:rPr>
+        <w:t xml:space="preserve"> appear</w:t>
+      </w:r>
+      <w:r>
+        <w:rPr>
+          <w:sz w:val="24"/>
+        </w:rPr>
+        <w:t>, maybe have a go at some basic bosses as these should just be the same as enemies but a bit more specialised in effect)</w:t>
+      </w:r>
+    </w:p>
+    <w:p>
+      <w:pPr>
+        <w:rPr>
+          <w:sz w:val="24"/>
+        </w:rPr>
+      </w:pPr>
+      <w:r>
+        <w:rPr>
+          <w:sz w:val="24"/>
+        </w:rPr>
+        <w:t xml:space="preserve">Will need to spend a day tweaking game to make sure everything seems polished (Including difficulty, settings for all </w:t>
+      </w:r>
+      <w:proofErr w:type="spellStart"/>
+      <w:r>
+        <w:rPr>
+          <w:sz w:val="24"/>
+        </w:rPr>
+        <w:t>powerups</w:t>
+      </w:r>
+      <w:proofErr w:type="spellEnd"/>
+      <w:r>
+        <w:rPr>
+          <w:sz w:val="24"/>
+        </w:rPr>
+        <w:t>/enemies</w:t>
+      </w:r>
+      <w:r>
+        <w:rPr>
+          <w:sz w:val="24"/>
+        </w:rPr>
+        <w:t>, there are no bugs anywhere</w:t>
+      </w:r>
+      <w:r>
+        <w:rPr>
+          <w:sz w:val="24"/>
+        </w:rPr>
+        <w:t>, make sure player is controllable</w:t>
+      </w:r>
+      <w:r>
+        <w:rPr>
+          <w:sz w:val="24"/>
+        </w:rPr>
+        <w:t>)</w:t>
+      </w:r>
+    </w:p>
+    <w:p>
+      <w:pPr>
+        <w:rPr>
+          <w:sz w:val="24"/>
+        </w:rPr>
+      </w:pPr>
+      <w:r>
+        <w:rPr>
+          <w:sz w:val="24"/>
+        </w:rPr>
+        <w:t>Will need to spend a day tidying up the code (mostly the player class)</w:t>
+      </w:r>
+    </w:p>
+    <w:p>
+      <w:pPr>
+        <w:rPr>
+          <w:sz w:val="24"/>
+        </w:rPr>
+      </w:pPr>
+      <w:r>
+        <w:rPr>
+          <w:sz w:val="24"/>
+        </w:rPr>
+        <w:t>Extra time should go towards multiplayer, or other important things on code brief</w:t>
+      </w:r>
+    </w:p>
+    <w:p>
+      <w:pPr>
+        <w:rPr>
+          <w:rFonts w:ascii="FREEDOM" w:hAnsi="FREEDOM"/>
+          <w:sz w:val="24"/>
+        </w:rPr>
+      </w:pPr>
       <w:bookmarkStart w:id="0" w:name="_GoBack"/>
       <w:bookmarkEnd w:id="0"/>
-      <w:r>
-        <w:rPr>
-          <w:sz w:val="24"/>
-        </w:rPr>
-        <w:t>)</w:t>
-      </w:r>
-    </w:p>
-    <w:p>
-      <w:pPr>
-        <w:rPr>
-          <w:sz w:val="24"/>
-        </w:rPr>
-      </w:pPr>
-      <w:r>
-        <w:rPr>
-          <w:sz w:val="24"/>
-        </w:rPr>
-        <w:t>Will need to spend a day making the game get harder as you progress (Make spawn frequency change, have different/harder enemies appear</w:t>
-      </w:r>
-      <w:r>
-        <w:rPr>
-          <w:sz w:val="24"/>
-        </w:rPr>
-        <w:t>, less powerups appear</w:t>
-      </w:r>
-      <w:r>
-        <w:rPr>
-          <w:sz w:val="24"/>
-        </w:rPr>
-        <w:t>, maybe have a go at some basic bosses as these should just be the same as enemies but a bit more specialised in effect)</w:t>
-      </w:r>
-    </w:p>
-    <w:p>
-      <w:pPr>
-        <w:rPr>
-          <w:sz w:val="24"/>
-        </w:rPr>
-      </w:pPr>
-      <w:r>
-        <w:rPr>
-          <w:sz w:val="24"/>
-        </w:rPr>
-        <w:t>Will need to spend a day tweaking game to make sure everything seems polished (Including difficulty, settings for all powerups/enemies</w:t>
-      </w:r>
-      <w:r>
-        <w:rPr>
-          <w:sz w:val="24"/>
-        </w:rPr>
-        <w:t>, there are no bugs anywhere</w:t>
-      </w:r>
-      <w:r>
-        <w:rPr>
-          <w:sz w:val="24"/>
-        </w:rPr>
-        <w:t>, make sure player is controllable</w:t>
-      </w:r>
-      <w:r>
-        <w:rPr>
-          <w:sz w:val="24"/>
-        </w:rPr>
-        <w:t>)</w:t>
-      </w:r>
-    </w:p>
-    <w:p>
-      <w:pPr>
-        <w:rPr>
-          <w:sz w:val="24"/>
-        </w:rPr>
-      </w:pPr>
-      <w:r>
-        <w:rPr>
-          <w:sz w:val="24"/>
-        </w:rPr>
-        <w:t>Will need to spend a day tidying up the code (mostly the player class)</w:t>
-      </w:r>
-    </w:p>
-    <w:p>
-      <w:pPr>
-        <w:rPr>
-          <w:sz w:val="24"/>
-        </w:rPr>
-      </w:pPr>
-      <w:r>
-        <w:rPr>
-          <w:sz w:val="24"/>
-        </w:rPr>
-        <w:t>Extra time should go towards multiplayer, or other important things on code brief</w:t>
-      </w:r>
     </w:p>
     <w:sectPr>
       <w:pgSz w:w="11906" w:h="16838"/>

</xml_diff>